<commit_message>
Update description of patch generation
</commit_message>
<xml_diff>
--- a/docs/Patches/dataset_to_train.docx
+++ b/docs/Patches/dataset_to_train.docx
@@ -6,40 +6,40 @@
       <w:pPr>
         <w:jc w:val="left"/>
         <w:rPr>
+          <w:rFonts w:ascii="Times New Roman" w:hAnsi="Times New Roman" w:cs="Times New Roman"/>
+          <w:b/>
+          <w:sz w:val="28"/>
+        </w:rPr>
+      </w:pPr>
+      <w:r>
+        <w:rPr>
+          <w:rFonts w:ascii="Times New Roman" w:hAnsi="Times New Roman" w:cs="Times New Roman"/>
+          <w:b/>
+          <w:sz w:val="28"/>
+        </w:rPr>
+        <w:t xml:space="preserve">Generation </w:t>
+      </w:r>
+      <w:r>
+        <w:rPr>
           <w:rFonts w:ascii="Times New Roman" w:hAnsi="Times New Roman" w:cs="Times New Roman" w:hint="eastAsia"/>
           <w:b/>
           <w:sz w:val="28"/>
         </w:rPr>
-      </w:pPr>
+        <w:t xml:space="preserve">of </w:t>
+      </w:r>
       <w:r>
         <w:rPr>
           <w:rFonts w:ascii="Times New Roman" w:hAnsi="Times New Roman" w:cs="Times New Roman"/>
           <w:b/>
           <w:sz w:val="28"/>
         </w:rPr>
-        <w:t xml:space="preserve">Generation </w:t>
-      </w:r>
-      <w:r>
-        <w:rPr>
-          <w:rFonts w:ascii="Times New Roman" w:hAnsi="Times New Roman" w:cs="Times New Roman" w:hint="eastAsia"/>
-          <w:b/>
-          <w:sz w:val="28"/>
-        </w:rPr>
-        <w:t xml:space="preserve">of </w:t>
-      </w:r>
-      <w:r>
-        <w:rPr>
-          <w:rFonts w:ascii="Times New Roman" w:hAnsi="Times New Roman" w:cs="Times New Roman"/>
-          <w:b/>
-          <w:sz w:val="28"/>
-        </w:rPr>
         <w:t>Patches</w:t>
       </w:r>
     </w:p>
     <w:p>
       <w:pPr>
         <w:rPr>
-          <w:rFonts w:ascii="Times New Roman" w:hAnsi="Times New Roman" w:cs="Times New Roman" w:hint="eastAsia"/>
+          <w:rFonts w:ascii="Times New Roman" w:hAnsi="Times New Roman" w:cs="Times New Roman"/>
           <w:b/>
           <w:sz w:val="20"/>
         </w:rPr>
@@ -105,50 +105,87 @@
       <w:pPr>
         <w:spacing w:after="240"/>
         <w:rPr>
+          <w:rFonts w:ascii="Times New Roman" w:hAnsi="Times New Roman" w:cs="Times New Roman"/>
+        </w:rPr>
+      </w:pPr>
+      <w:r>
+        <w:rPr>
+          <w:rFonts w:ascii="Times New Roman" w:hAnsi="Times New Roman" w:cs="Times New Roman"/>
+        </w:rPr>
+        <w:t>Grade 4</w:t>
+      </w:r>
+      <w:r>
+        <w:rPr>
+          <w:rFonts w:ascii="Times New Roman" w:hAnsi="Times New Roman" w:cs="Times New Roman"/>
+        </w:rPr>
+        <w:t xml:space="preserve">: </w:t>
+      </w:r>
+      <w:r>
+        <w:rPr>
+          <w:rFonts w:ascii="Times New Roman" w:hAnsi="Times New Roman" w:cs="Times New Roman"/>
+          <w:u w:val="single"/>
+        </w:rPr>
+        <w:t>102</w:t>
+      </w:r>
+    </w:p>
+    <w:p>
+      <w:pPr>
+        <w:rPr>
+          <w:rFonts w:ascii="Times New Roman" w:hAnsi="Times New Roman" w:cs="Times New Roman"/>
+          <w:b/>
+          <w:sz w:val="22"/>
+        </w:rPr>
+      </w:pPr>
+      <w:r>
+        <w:rPr>
+          <w:rFonts w:ascii="Times New Roman" w:hAnsi="Times New Roman" w:cs="Times New Roman"/>
+          <w:b/>
+          <w:sz w:val="22"/>
+        </w:rPr>
+        <w:t>Step 2: Extract more bounding-boxes via morphology method</w:t>
+      </w:r>
+      <w:r>
+        <w:rPr>
           <w:rFonts w:ascii="Times New Roman" w:hAnsi="Times New Roman" w:cs="Times New Roman" w:hint="eastAsia"/>
+          <w:b/>
+          <w:sz w:val="22"/>
+        </w:rPr>
+        <w:t xml:space="preserve"> (dilation and erosion)</w:t>
+      </w:r>
+    </w:p>
+    <w:p>
+      <w:pPr>
+        <w:rPr>
+          <w:rFonts w:ascii="Times New Roman" w:hAnsi="Times New Roman" w:cs="Times New Roman"/>
         </w:rPr>
       </w:pPr>
       <w:r>
         <w:rPr>
           <w:rFonts w:ascii="Times New Roman" w:hAnsi="Times New Roman" w:cs="Times New Roman"/>
-        </w:rPr>
-        <w:t>Grade 4</w:t>
-      </w:r>
-      <w:r>
-        <w:rPr>
-          <w:rFonts w:ascii="Times New Roman" w:hAnsi="Times New Roman" w:cs="Times New Roman"/>
-        </w:rPr>
-        <w:t xml:space="preserve">: </w:t>
-      </w:r>
-      <w:r>
-        <w:rPr>
-          <w:rFonts w:ascii="Times New Roman" w:hAnsi="Times New Roman" w:cs="Times New Roman"/>
-          <w:u w:val="single"/>
-        </w:rPr>
-        <w:t>102</w:t>
-      </w:r>
-    </w:p>
-    <w:p>
-      <w:pPr>
-        <w:rPr>
-          <w:rFonts w:ascii="Times New Roman" w:hAnsi="Times New Roman" w:cs="Times New Roman" w:hint="eastAsia"/>
-        </w:rPr>
-      </w:pPr>
-      <w:r>
-        <w:rPr>
-          <w:rFonts w:ascii="Times New Roman" w:hAnsi="Times New Roman" w:cs="Times New Roman"/>
-          <w:b/>
           <w:sz w:val="22"/>
         </w:rPr>
-        <w:t>Step 2: Extract more bounding-boxes via morphology method</w:t>
-      </w:r>
-      <w:r>
-        <w:rPr>
-          <w:rFonts w:ascii="Times New Roman" w:hAnsi="Times New Roman" w:cs="Times New Roman" w:hint="eastAsia"/>
-          <w:b/>
+        <w:t xml:space="preserve">If the size of a box is smaller than threshold, </w:t>
+      </w:r>
+      <w:r>
+        <w:rPr>
+          <w:rFonts w:ascii="Times New Roman" w:hAnsi="Times New Roman" w:cs="Times New Roman"/>
           <w:sz w:val="22"/>
         </w:rPr>
-        <w:t xml:space="preserve"> (dilation and erosion)</w:t>
+        <w:t>its erosion will be drop</w:t>
+      </w:r>
+      <w:r>
+        <w:rPr>
+          <w:rFonts w:ascii="Times New Roman" w:hAnsi="Times New Roman" w:cs="Times New Roman"/>
+          <w:sz w:val="22"/>
+        </w:rPr>
+        <w:t>p</w:t>
+      </w:r>
+      <w:r>
+        <w:rPr>
+          <w:rFonts w:ascii="Times New Roman" w:hAnsi="Times New Roman" w:cs="Times New Roman"/>
+          <w:sz w:val="22"/>
+        </w:rPr>
+        <w:t>ed</w:t>
       </w:r>
     </w:p>
     <w:p>
@@ -450,13 +487,7 @@
         <w:rPr>
           <w:rFonts w:ascii="Times New Roman" w:hAnsi="Times New Roman" w:cs="Times New Roman"/>
         </w:rPr>
-        <w:t xml:space="preserve"> </w:t>
-      </w:r>
-      <w:r>
-        <w:rPr>
-          <w:rFonts w:ascii="Times New Roman" w:hAnsi="Times New Roman" w:cs="Times New Roman"/>
-        </w:rPr>
-        <w:t>(horizontal, vertical, axisymmetric, origin)</w:t>
+        <w:t xml:space="preserve"> (horizontal, vertical, axisymmetric, origin)</w:t>
       </w:r>
     </w:p>
     <w:p>
@@ -483,19 +514,7 @@
         <w:rPr>
           <w:rFonts w:ascii="Times New Roman" w:hAnsi="Times New Roman" w:cs="Times New Roman"/>
         </w:rPr>
-        <w:t xml:space="preserve"> (origin and, randomly select one from horizontal, vertical or</w:t>
-      </w:r>
-      <w:r>
-        <w:rPr>
-          <w:rFonts w:ascii="Times New Roman" w:hAnsi="Times New Roman" w:cs="Times New Roman"/>
-        </w:rPr>
-        <w:t xml:space="preserve"> axisymmetric</w:t>
-      </w:r>
-      <w:r>
-        <w:rPr>
-          <w:rFonts w:ascii="Times New Roman" w:hAnsi="Times New Roman" w:cs="Times New Roman"/>
-        </w:rPr>
-        <w:t xml:space="preserve"> flip)</w:t>
+        <w:t xml:space="preserve"> (origin and, randomly select one from horizontal, vertical or axisymmetric flip)</w:t>
       </w:r>
     </w:p>
     <w:p>
@@ -649,7 +668,7 @@
       <w:pPr>
         <w:spacing w:after="240"/>
         <w:rPr>
-          <w:rFonts w:ascii="Times New Roman" w:hAnsi="Times New Roman" w:cs="Times New Roman" w:hint="eastAsia"/>
+          <w:rFonts w:ascii="Times New Roman" w:hAnsi="Times New Roman" w:cs="Times New Roman"/>
         </w:rPr>
       </w:pPr>
       <w:r>
@@ -669,13 +688,7 @@
         <w:rPr>
           <w:rFonts w:ascii="Times New Roman" w:hAnsi="Times New Roman" w:cs="Times New Roman"/>
         </w:rPr>
-        <w:t xml:space="preserve"> (</w:t>
-      </w:r>
-      <w:r>
-        <w:rPr>
-          <w:rFonts w:ascii="Times New Roman" w:hAnsi="Times New Roman" w:cs="Times New Roman"/>
-        </w:rPr>
-        <w:t xml:space="preserve">randomly choose </w:t>
+        <w:t xml:space="preserve"> (randomly choose </w:t>
       </w:r>
       <w:r>
         <w:rPr>
@@ -687,13 +700,7 @@
         <w:rPr>
           <w:rFonts w:ascii="Times New Roman" w:hAnsi="Times New Roman" w:cs="Times New Roman"/>
         </w:rPr>
-        <w:t xml:space="preserve"> partial boxes from 15 options</w:t>
-      </w:r>
-      <w:r>
-        <w:rPr>
-          <w:rFonts w:ascii="Times New Roman" w:hAnsi="Times New Roman" w:cs="Times New Roman"/>
-        </w:rPr>
-        <w:t>)</w:t>
+        <w:t xml:space="preserve"> partial boxes from 15 options)</w:t>
       </w:r>
     </w:p>
     <w:p>
@@ -715,8 +722,6 @@
         </w:rPr>
         <w:t>all patches are generated for three grade groups.</w:t>
       </w:r>
-      <w:bookmarkStart w:id="0" w:name="_GoBack"/>
-      <w:bookmarkEnd w:id="0"/>
     </w:p>
     <w:tbl>
       <w:tblPr>
@@ -731,7 +736,7 @@
         <w:gridCol w:w="1483"/>
         <w:gridCol w:w="1536"/>
         <w:gridCol w:w="956"/>
-        <w:gridCol w:w="1016"/>
+        <w:gridCol w:w="1362"/>
       </w:tblGrid>
       <w:tr>
         <w:tc>
@@ -860,7 +865,7 @@
             <w:pPr>
               <w:jc w:val="center"/>
               <w:rPr>
-                <w:rFonts w:ascii="Times New Roman" w:hAnsi="Times New Roman" w:cs="Times New Roman" w:hint="eastAsia"/>
+                <w:rFonts w:ascii="Times New Roman" w:hAnsi="Times New Roman" w:cs="Times New Roman"/>
                 <w:b/>
                 <w:sz w:val="24"/>
               </w:rPr>
@@ -938,7 +943,7 @@
             <w:pPr>
               <w:jc w:val="center"/>
               <w:rPr>
-                <w:rFonts w:ascii="Times New Roman" w:hAnsi="Times New Roman" w:cs="Times New Roman" w:hint="eastAsia"/>
+                <w:rFonts w:ascii="Times New Roman" w:hAnsi="Times New Roman" w:cs="Times New Roman"/>
                 <w:b/>
                 <w:sz w:val="24"/>
               </w:rPr>
@@ -973,7 +978,7 @@
         </w:tc>
         <w:tc>
           <w:tcPr>
-            <w:tcW w:w="1016" w:type="dxa"/>
+            <w:tcW w:w="1362" w:type="dxa"/>
             <w:vAlign w:val="center"/>
           </w:tcPr>
           <w:p>
@@ -1141,22 +1146,22 @@
         </w:tc>
         <w:tc>
           <w:tcPr>
-            <w:tcW w:w="1016" w:type="dxa"/>
-          </w:tcPr>
-          <w:p>
-            <w:pPr>
-              <w:jc w:val="center"/>
-              <w:rPr>
-                <w:rFonts w:ascii="Times New Roman" w:hAnsi="Times New Roman" w:cs="Times New Roman"/>
-                <w:sz w:val="24"/>
-              </w:rPr>
-            </w:pPr>
-            <w:r>
-              <w:rPr>
-                <w:rFonts w:ascii="Times New Roman" w:hAnsi="Times New Roman" w:cs="Times New Roman"/>
-                <w:sz w:val="24"/>
-              </w:rPr>
-              <w:t>2352</w:t>
+            <w:tcW w:w="1362" w:type="dxa"/>
+          </w:tcPr>
+          <w:p>
+            <w:pPr>
+              <w:jc w:val="center"/>
+              <w:rPr>
+                <w:rFonts w:ascii="Times New Roman" w:hAnsi="Times New Roman" w:cs="Times New Roman"/>
+                <w:sz w:val="24"/>
+              </w:rPr>
+            </w:pPr>
+            <w:r>
+              <w:rPr>
+                <w:rFonts w:ascii="Times New Roman" w:hAnsi="Times New Roman" w:cs="Times New Roman" w:hint="eastAsia"/>
+                <w:sz w:val="24"/>
+              </w:rPr>
+              <w:t>2268</w:t>
             </w:r>
           </w:p>
         </w:tc>
@@ -1285,22 +1290,22 @@
         </w:tc>
         <w:tc>
           <w:tcPr>
-            <w:tcW w:w="1016" w:type="dxa"/>
-          </w:tcPr>
-          <w:p>
-            <w:pPr>
-              <w:jc w:val="center"/>
-              <w:rPr>
-                <w:rFonts w:ascii="Times New Roman" w:hAnsi="Times New Roman" w:cs="Times New Roman"/>
-                <w:sz w:val="24"/>
-              </w:rPr>
-            </w:pPr>
-            <w:r>
-              <w:rPr>
-                <w:rFonts w:ascii="Times New Roman" w:hAnsi="Times New Roman" w:cs="Times New Roman"/>
-                <w:sz w:val="24"/>
-              </w:rPr>
-              <w:t>2592</w:t>
+            <w:tcW w:w="1362" w:type="dxa"/>
+          </w:tcPr>
+          <w:p>
+            <w:pPr>
+              <w:jc w:val="center"/>
+              <w:rPr>
+                <w:rFonts w:ascii="Times New Roman" w:hAnsi="Times New Roman" w:cs="Times New Roman"/>
+                <w:sz w:val="24"/>
+              </w:rPr>
+            </w:pPr>
+            <w:r>
+              <w:rPr>
+                <w:rFonts w:ascii="Times New Roman" w:hAnsi="Times New Roman" w:cs="Times New Roman" w:hint="eastAsia"/>
+                <w:sz w:val="24"/>
+              </w:rPr>
+              <w:t>2424</w:t>
             </w:r>
           </w:p>
         </w:tc>
@@ -1429,23 +1434,25 @@
         </w:tc>
         <w:tc>
           <w:tcPr>
-            <w:tcW w:w="1016" w:type="dxa"/>
-          </w:tcPr>
-          <w:p>
-            <w:pPr>
-              <w:jc w:val="center"/>
-              <w:rPr>
-                <w:rFonts w:ascii="Times New Roman" w:hAnsi="Times New Roman" w:cs="Times New Roman"/>
-                <w:sz w:val="24"/>
-              </w:rPr>
-            </w:pPr>
-            <w:r>
-              <w:rPr>
-                <w:rFonts w:ascii="Times New Roman" w:hAnsi="Times New Roman" w:cs="Times New Roman" w:hint="eastAsia"/>
-                <w:sz w:val="24"/>
-              </w:rPr>
-              <w:t>2448</w:t>
-            </w:r>
+            <w:tcW w:w="1362" w:type="dxa"/>
+          </w:tcPr>
+          <w:p>
+            <w:pPr>
+              <w:jc w:val="center"/>
+              <w:rPr>
+                <w:rFonts w:ascii="Times New Roman" w:hAnsi="Times New Roman" w:cs="Times New Roman"/>
+                <w:sz w:val="24"/>
+              </w:rPr>
+            </w:pPr>
+            <w:r>
+              <w:rPr>
+                <w:rFonts w:ascii="Times New Roman" w:hAnsi="Times New Roman" w:cs="Times New Roman" w:hint="eastAsia"/>
+                <w:sz w:val="24"/>
+              </w:rPr>
+              <w:t>2360</w:t>
+            </w:r>
+            <w:bookmarkStart w:id="0" w:name="_GoBack"/>
+            <w:bookmarkEnd w:id="0"/>
           </w:p>
         </w:tc>
       </w:tr>
@@ -1622,7 +1629,7 @@
             <w:pPr>
               <w:jc w:val="center"/>
               <w:rPr>
-                <w:rFonts w:ascii="Times New Roman" w:hAnsi="Times New Roman" w:cs="Times New Roman" w:hint="eastAsia"/>
+                <w:rFonts w:ascii="Times New Roman" w:hAnsi="Times New Roman" w:cs="Times New Roman"/>
               </w:rPr>
             </w:pPr>
             <w:r>
@@ -1655,13 +1662,13 @@
               <w:rPr>
                 <w:rFonts w:ascii="Times New Roman" w:hAnsi="Times New Roman" w:cs="Times New Roman"/>
               </w:rPr>
-              <w:t xml:space="preserve"> 1176</w:t>
-            </w:r>
-            <w:r>
-              <w:rPr>
-                <w:rFonts w:ascii="Times New Roman" w:hAnsi="Times New Roman" w:cs="Times New Roman" w:hint="eastAsia"/>
-              </w:rPr>
-              <w:t xml:space="preserve"> patches</w:t>
+              <w:t xml:space="preserve"> </w:t>
+            </w:r>
+            <w:r>
+              <w:rPr>
+                <w:rFonts w:ascii="Times New Roman" w:hAnsi="Times New Roman" w:cs="Times New Roman" w:hint="eastAsia"/>
+              </w:rPr>
+              <w:t>patches</w:t>
             </w:r>
           </w:p>
         </w:tc>
@@ -1674,7 +1681,7 @@
             <w:pPr>
               <w:jc w:val="center"/>
               <w:rPr>
-                <w:rFonts w:ascii="Times New Roman" w:hAnsi="Times New Roman" w:cs="Times New Roman" w:hint="eastAsia"/>
+                <w:rFonts w:ascii="Times New Roman" w:hAnsi="Times New Roman" w:cs="Times New Roman"/>
               </w:rPr>
             </w:pPr>
             <w:r>
@@ -1707,13 +1714,13 @@
               <w:rPr>
                 <w:rFonts w:ascii="Times New Roman" w:hAnsi="Times New Roman" w:cs="Times New Roman"/>
               </w:rPr>
-              <w:t xml:space="preserve"> 1176</w:t>
-            </w:r>
-            <w:r>
-              <w:rPr>
-                <w:rFonts w:ascii="Times New Roman" w:hAnsi="Times New Roman" w:cs="Times New Roman" w:hint="eastAsia"/>
-              </w:rPr>
-              <w:t xml:space="preserve"> patches</w:t>
+              <w:t xml:space="preserve"> </w:t>
+            </w:r>
+            <w:r>
+              <w:rPr>
+                <w:rFonts w:ascii="Times New Roman" w:hAnsi="Times New Roman" w:cs="Times New Roman" w:hint="eastAsia"/>
+              </w:rPr>
+              <w:t>patches</w:t>
             </w:r>
           </w:p>
         </w:tc>
@@ -1748,7 +1755,7 @@
             <w:pPr>
               <w:jc w:val="center"/>
               <w:rPr>
-                <w:rFonts w:ascii="Times New Roman" w:hAnsi="Times New Roman" w:cs="Times New Roman" w:hint="eastAsia"/>
+                <w:rFonts w:ascii="Times New Roman" w:hAnsi="Times New Roman" w:cs="Times New Roman"/>
               </w:rPr>
             </w:pPr>
             <w:r>
@@ -1791,15 +1798,9 @@
             </w:r>
             <w:r>
               <w:rPr>
-                <w:rFonts w:ascii="Times New Roman" w:hAnsi="Times New Roman" w:cs="Times New Roman"/>
-              </w:rPr>
-              <w:t>1296</w:t>
-            </w:r>
-            <w:r>
-              <w:rPr>
-                <w:rFonts w:ascii="Times New Roman" w:hAnsi="Times New Roman" w:cs="Times New Roman" w:hint="eastAsia"/>
-              </w:rPr>
-              <w:t xml:space="preserve"> patches</w:t>
+                <w:rFonts w:ascii="Times New Roman" w:hAnsi="Times New Roman" w:cs="Times New Roman" w:hint="eastAsia"/>
+              </w:rPr>
+              <w:t>patches</w:t>
             </w:r>
           </w:p>
         </w:tc>
@@ -1812,7 +1813,7 @@
             <w:pPr>
               <w:jc w:val="center"/>
               <w:rPr>
-                <w:rFonts w:ascii="Times New Roman" w:hAnsi="Times New Roman" w:cs="Times New Roman" w:hint="eastAsia"/>
+                <w:rFonts w:ascii="Times New Roman" w:hAnsi="Times New Roman" w:cs="Times New Roman"/>
               </w:rPr>
             </w:pPr>
             <w:r>
@@ -1855,15 +1856,9 @@
             </w:r>
             <w:r>
               <w:rPr>
-                <w:rFonts w:ascii="Times New Roman" w:hAnsi="Times New Roman" w:cs="Times New Roman"/>
-              </w:rPr>
-              <w:t>1296</w:t>
-            </w:r>
-            <w:r>
-              <w:rPr>
-                <w:rFonts w:ascii="Times New Roman" w:hAnsi="Times New Roman" w:cs="Times New Roman" w:hint="eastAsia"/>
-              </w:rPr>
-              <w:t xml:space="preserve"> patches</w:t>
+                <w:rFonts w:ascii="Times New Roman" w:hAnsi="Times New Roman" w:cs="Times New Roman" w:hint="eastAsia"/>
+              </w:rPr>
+              <w:t>patches</w:t>
             </w:r>
           </w:p>
         </w:tc>
@@ -1898,7 +1893,7 @@
             <w:pPr>
               <w:jc w:val="center"/>
               <w:rPr>
-                <w:rFonts w:ascii="Times New Roman" w:hAnsi="Times New Roman" w:cs="Times New Roman" w:hint="eastAsia"/>
+                <w:rFonts w:ascii="Times New Roman" w:hAnsi="Times New Roman" w:cs="Times New Roman"/>
               </w:rPr>
             </w:pPr>
             <w:r>
@@ -1941,15 +1936,9 @@
             </w:r>
             <w:r>
               <w:rPr>
-                <w:rFonts w:ascii="Times New Roman" w:hAnsi="Times New Roman" w:cs="Times New Roman"/>
-              </w:rPr>
-              <w:t>1224</w:t>
-            </w:r>
-            <w:r>
-              <w:rPr>
-                <w:rFonts w:ascii="Times New Roman" w:hAnsi="Times New Roman" w:cs="Times New Roman" w:hint="eastAsia"/>
-              </w:rPr>
-              <w:t xml:space="preserve"> patches</w:t>
+                <w:rFonts w:ascii="Times New Roman" w:hAnsi="Times New Roman" w:cs="Times New Roman" w:hint="eastAsia"/>
+              </w:rPr>
+              <w:t>patches</w:t>
             </w:r>
           </w:p>
         </w:tc>
@@ -1962,7 +1951,7 @@
             <w:pPr>
               <w:jc w:val="center"/>
               <w:rPr>
-                <w:rFonts w:ascii="Times New Roman" w:hAnsi="Times New Roman" w:cs="Times New Roman" w:hint="eastAsia"/>
+                <w:rFonts w:ascii="Times New Roman" w:hAnsi="Times New Roman" w:cs="Times New Roman"/>
               </w:rPr>
             </w:pPr>
             <w:r>
@@ -2005,15 +1994,9 @@
             </w:r>
             <w:r>
               <w:rPr>
-                <w:rFonts w:ascii="Times New Roman" w:hAnsi="Times New Roman" w:cs="Times New Roman"/>
-              </w:rPr>
-              <w:t>1224</w:t>
-            </w:r>
-            <w:r>
-              <w:rPr>
-                <w:rFonts w:ascii="Times New Roman" w:hAnsi="Times New Roman" w:cs="Times New Roman" w:hint="eastAsia"/>
-              </w:rPr>
-              <w:t xml:space="preserve"> patches</w:t>
+                <w:rFonts w:ascii="Times New Roman" w:hAnsi="Times New Roman" w:cs="Times New Roman" w:hint="eastAsia"/>
+              </w:rPr>
+              <w:t>patches</w:t>
             </w:r>
           </w:p>
         </w:tc>

</xml_diff>